<commit_message>
added first meal graph
</commit_message>
<xml_diff>
--- a/meal prep v2.docx
+++ b/meal prep v2.docx
@@ -247,8 +247,317 @@
         </w:numPr>
         <w:ind w:left="2520"/>
       </w:pPr>
-      <w:r>
-        <w:t>potatoes</w:t>
+      <w:bookmarkStart w:id="0" w:name="_GoBack"/>
+      <w:bookmarkEnd w:id="0"/>
+      <w:r>
+        <w:t>bread crumbs even</w:t>
+      </w:r>
+    </w:p>
+    <w:p>
+      <w:pPr>
+        <w:pStyle w:val="ListParagraph"/>
+        <w:ind w:left="2520"/>
+      </w:pPr>
+    </w:p>
+    <w:p>
+      <w:pPr>
+        <w:pStyle w:val="ListParagraph"/>
+        <w:numPr>
+          <w:ilvl w:val="1"/>
+          <w:numId w:val="1"/>
+        </w:numPr>
+        <w:ind w:left="360"/>
+      </w:pPr>
+      <w:r>
+        <w:t xml:space="preserve">hummus (tags: </w:t>
+      </w:r>
+      <w:r>
+        <w:t>topping, snack component, f</w:t>
+      </w:r>
+      <w:r>
+        <w:t>ood processor, raw, no cooking)</w:t>
+      </w:r>
+    </w:p>
+    <w:p>
+      <w:pPr>
+        <w:pStyle w:val="ListParagraph"/>
+        <w:numPr>
+          <w:ilvl w:val="2"/>
+          <w:numId w:val="1"/>
+        </w:numPr>
+        <w:ind w:left="1080"/>
+      </w:pPr>
+      <w:r>
+        <w:t>beans (chick peas, black beans)</w:t>
+      </w:r>
+    </w:p>
+    <w:p>
+      <w:pPr>
+        <w:pStyle w:val="ListParagraph"/>
+        <w:numPr>
+          <w:ilvl w:val="2"/>
+          <w:numId w:val="1"/>
+        </w:numPr>
+        <w:ind w:left="1080"/>
+      </w:pPr>
+      <w:r>
+        <w:t>garlic</w:t>
+      </w:r>
+    </w:p>
+    <w:p>
+      <w:pPr>
+        <w:pStyle w:val="ListParagraph"/>
+        <w:numPr>
+          <w:ilvl w:val="2"/>
+          <w:numId w:val="1"/>
+        </w:numPr>
+        <w:ind w:left="1080"/>
+      </w:pPr>
+      <w:r>
+        <w:t>fatty oil</w:t>
+      </w:r>
+    </w:p>
+    <w:p>
+      <w:pPr>
+        <w:pStyle w:val="ListParagraph"/>
+        <w:numPr>
+          <w:ilvl w:val="2"/>
+          <w:numId w:val="1"/>
+        </w:numPr>
+        <w:ind w:left="1080"/>
+      </w:pPr>
+      <w:r>
+        <w:t>acid</w:t>
+      </w:r>
+    </w:p>
+    <w:p>
+      <w:pPr>
+        <w:pStyle w:val="ListParagraph"/>
+        <w:numPr>
+          <w:ilvl w:val="2"/>
+          <w:numId w:val="1"/>
+        </w:numPr>
+        <w:ind w:left="1080"/>
+      </w:pPr>
+      <w:r>
+        <w:t xml:space="preserve">spices – paprika, </w:t>
+      </w:r>
+      <w:proofErr w:type="spellStart"/>
+      <w:r>
+        <w:t>zatar</w:t>
+      </w:r>
+      <w:proofErr w:type="spellEnd"/>
+      <w:r>
+        <w:t>, cumin</w:t>
+      </w:r>
+    </w:p>
+    <w:p>
+      <w:pPr>
+        <w:pStyle w:val="ListParagraph"/>
+        <w:ind w:left="1080"/>
+      </w:pPr>
+    </w:p>
+    <w:p>
+      <w:pPr>
+        <w:pStyle w:val="ListParagraph"/>
+        <w:numPr>
+          <w:ilvl w:val="1"/>
+          <w:numId w:val="1"/>
+        </w:numPr>
+        <w:ind w:left="360"/>
+      </w:pPr>
+      <w:r>
+        <w:t xml:space="preserve">salad dressings (tags: </w:t>
+      </w:r>
+      <w:r>
+        <w:t xml:space="preserve">topping, </w:t>
+      </w:r>
+      <w:r>
+        <w:t>raw, no cooking)</w:t>
+      </w:r>
+    </w:p>
+    <w:p>
+      <w:pPr>
+        <w:pStyle w:val="ListParagraph"/>
+        <w:numPr>
+          <w:ilvl w:val="2"/>
+          <w:numId w:val="1"/>
+        </w:numPr>
+        <w:ind w:left="1080"/>
+      </w:pPr>
+      <w:r>
+        <w:t>fat:</w:t>
+      </w:r>
+    </w:p>
+    <w:p>
+      <w:pPr>
+        <w:pStyle w:val="ListParagraph"/>
+        <w:numPr>
+          <w:ilvl w:val="3"/>
+          <w:numId w:val="1"/>
+        </w:numPr>
+        <w:ind w:left="1800"/>
+      </w:pPr>
+      <w:r>
+        <w:t>oil (olive, coconut, avocado)</w:t>
+      </w:r>
+    </w:p>
+    <w:p>
+      <w:pPr>
+        <w:pStyle w:val="ListParagraph"/>
+        <w:numPr>
+          <w:ilvl w:val="2"/>
+          <w:numId w:val="1"/>
+        </w:numPr>
+        <w:ind w:left="1080"/>
+      </w:pPr>
+      <w:r>
+        <w:t>acid:</w:t>
+      </w:r>
+    </w:p>
+    <w:p>
+      <w:pPr>
+        <w:pStyle w:val="ListParagraph"/>
+        <w:numPr>
+          <w:ilvl w:val="3"/>
+          <w:numId w:val="1"/>
+        </w:numPr>
+        <w:ind w:left="1800"/>
+      </w:pPr>
+      <w:r>
+        <w:t>lemon juice</w:t>
+      </w:r>
+    </w:p>
+    <w:p>
+      <w:pPr>
+        <w:pStyle w:val="ListParagraph"/>
+        <w:numPr>
+          <w:ilvl w:val="3"/>
+          <w:numId w:val="1"/>
+        </w:numPr>
+        <w:ind w:left="1800"/>
+      </w:pPr>
+      <w:r>
+        <w:t>vinegar (apple cider, balsamic)</w:t>
+      </w:r>
+    </w:p>
+    <w:p>
+      <w:pPr>
+        <w:pStyle w:val="ListParagraph"/>
+        <w:numPr>
+          <w:ilvl w:val="3"/>
+          <w:numId w:val="1"/>
+        </w:numPr>
+        <w:ind w:left="1800"/>
+      </w:pPr>
+      <w:r>
+        <w:t>feta cheese brine</w:t>
+      </w:r>
+    </w:p>
+    <w:p>
+      <w:pPr>
+        <w:pStyle w:val="ListParagraph"/>
+        <w:numPr>
+          <w:ilvl w:val="3"/>
+          <w:numId w:val="1"/>
+        </w:numPr>
+        <w:ind w:left="1800"/>
+      </w:pPr>
+      <w:r>
+        <w:t>pickle brine</w:t>
+      </w:r>
+    </w:p>
+    <w:p>
+      <w:pPr>
+        <w:pStyle w:val="ListParagraph"/>
+        <w:numPr>
+          <w:ilvl w:val="2"/>
+          <w:numId w:val="1"/>
+        </w:numPr>
+        <w:ind w:left="1080"/>
+      </w:pPr>
+      <w:r>
+        <w:t>flavor:</w:t>
+      </w:r>
+    </w:p>
+    <w:p>
+      <w:pPr>
+        <w:pStyle w:val="ListParagraph"/>
+        <w:numPr>
+          <w:ilvl w:val="3"/>
+          <w:numId w:val="1"/>
+        </w:numPr>
+        <w:ind w:left="1800"/>
+      </w:pPr>
+      <w:r>
+        <w:t>grated garlic</w:t>
+      </w:r>
+    </w:p>
+    <w:p>
+      <w:pPr>
+        <w:pStyle w:val="ListParagraph"/>
+        <w:numPr>
+          <w:ilvl w:val="3"/>
+          <w:numId w:val="1"/>
+        </w:numPr>
+        <w:ind w:left="1800"/>
+      </w:pPr>
+      <w:r>
+        <w:t>grated ginger</w:t>
+      </w:r>
+    </w:p>
+    <w:p>
+      <w:pPr>
+        <w:pStyle w:val="ListParagraph"/>
+        <w:numPr>
+          <w:ilvl w:val="3"/>
+          <w:numId w:val="1"/>
+        </w:numPr>
+        <w:ind w:left="1800"/>
+      </w:pPr>
+      <w:r>
+        <w:t>dried herbs</w:t>
+      </w:r>
+    </w:p>
+    <w:p>
+      <w:pPr>
+        <w:pStyle w:val="ListParagraph"/>
+        <w:numPr>
+          <w:ilvl w:val="3"/>
+          <w:numId w:val="1"/>
+        </w:numPr>
+        <w:ind w:left="1800"/>
+      </w:pPr>
+      <w:r>
+        <w:t>pomegranate molasses</w:t>
+      </w:r>
+    </w:p>
+    <w:p>
+      <w:pPr>
+        <w:pStyle w:val="ListParagraph"/>
+        <w:numPr>
+          <w:ilvl w:val="3"/>
+          <w:numId w:val="1"/>
+        </w:numPr>
+        <w:ind w:left="1800"/>
+      </w:pPr>
+      <w:proofErr w:type="spellStart"/>
+      <w:r>
+        <w:t>s+p</w:t>
+      </w:r>
+      <w:proofErr w:type="spellEnd"/>
+    </w:p>
+    <w:p>
+      <w:pPr>
+        <w:pStyle w:val="ListParagraph"/>
+        <w:numPr>
+          <w:ilvl w:val="3"/>
+          <w:numId w:val="1"/>
+        </w:numPr>
+        <w:ind w:left="1800"/>
+      </w:pPr>
+      <w:r>
+        <w:t xml:space="preserve">spices/dried herbs </w:t>
       </w:r>
     </w:p>
     <w:p>
@@ -261,305 +570,27 @@
         <w:ind w:left="2520"/>
       </w:pPr>
       <w:r>
-        <w:t>bread crumbs even</w:t>
-      </w:r>
-    </w:p>
-    <w:p>
-      <w:pPr>
-        <w:pStyle w:val="ListParagraph"/>
+        <w:t>red chili flake</w:t>
+      </w:r>
+    </w:p>
+    <w:p>
+      <w:pPr>
+        <w:pStyle w:val="ListParagraph"/>
+        <w:numPr>
+          <w:ilvl w:val="4"/>
+          <w:numId w:val="1"/>
+        </w:numPr>
         <w:ind w:left="2520"/>
       </w:pPr>
-    </w:p>
-    <w:p>
-      <w:pPr>
-        <w:pStyle w:val="ListParagraph"/>
-        <w:numPr>
-          <w:ilvl w:val="1"/>
-          <w:numId w:val="1"/>
-        </w:numPr>
-        <w:ind w:left="360"/>
-      </w:pPr>
-      <w:r>
-        <w:t xml:space="preserve">hummus (tags: </w:t>
-      </w:r>
-      <w:r>
-        <w:t>topping, snack component, f</w:t>
-      </w:r>
-      <w:r>
-        <w:t>ood processor, raw, no cooking)</w:t>
-      </w:r>
-    </w:p>
-    <w:p>
-      <w:pPr>
-        <w:pStyle w:val="ListParagraph"/>
-        <w:numPr>
-          <w:ilvl w:val="2"/>
-          <w:numId w:val="1"/>
-        </w:numPr>
-        <w:ind w:left="1080"/>
-      </w:pPr>
-      <w:r>
-        <w:t>beans (chick peas, black beans)</w:t>
-      </w:r>
-    </w:p>
-    <w:p>
-      <w:pPr>
-        <w:pStyle w:val="ListParagraph"/>
-        <w:numPr>
-          <w:ilvl w:val="2"/>
-          <w:numId w:val="1"/>
-        </w:numPr>
-        <w:ind w:left="1080"/>
-      </w:pPr>
-      <w:r>
-        <w:t>garlic</w:t>
-      </w:r>
-    </w:p>
-    <w:p>
-      <w:pPr>
-        <w:pStyle w:val="ListParagraph"/>
-        <w:numPr>
-          <w:ilvl w:val="2"/>
-          <w:numId w:val="1"/>
-        </w:numPr>
-        <w:ind w:left="1080"/>
-      </w:pPr>
-      <w:r>
-        <w:t>fatty oil</w:t>
-      </w:r>
-    </w:p>
-    <w:p>
-      <w:pPr>
-        <w:pStyle w:val="ListParagraph"/>
-        <w:numPr>
-          <w:ilvl w:val="2"/>
-          <w:numId w:val="1"/>
-        </w:numPr>
-        <w:ind w:left="1080"/>
-      </w:pPr>
-      <w:r>
-        <w:t>acid</w:t>
-      </w:r>
-    </w:p>
-    <w:p>
-      <w:pPr>
-        <w:pStyle w:val="ListParagraph"/>
-        <w:numPr>
-          <w:ilvl w:val="2"/>
-          <w:numId w:val="1"/>
-        </w:numPr>
-        <w:ind w:left="1080"/>
-      </w:pPr>
-      <w:r>
-        <w:t>spices – paprika, zatar, cumin</w:t>
-      </w:r>
-    </w:p>
-    <w:p>
-      <w:pPr>
-        <w:pStyle w:val="ListParagraph"/>
-        <w:ind w:left="1080"/>
-      </w:pPr>
-    </w:p>
-    <w:p>
-      <w:pPr>
-        <w:pStyle w:val="ListParagraph"/>
-        <w:numPr>
-          <w:ilvl w:val="1"/>
-          <w:numId w:val="1"/>
-        </w:numPr>
-        <w:ind w:left="360"/>
-      </w:pPr>
-      <w:r>
-        <w:t xml:space="preserve">salad dressings (tags: </w:t>
-      </w:r>
-      <w:r>
-        <w:t xml:space="preserve">topping, </w:t>
-      </w:r>
-      <w:r>
-        <w:t>raw, no cooking)</w:t>
-      </w:r>
-    </w:p>
-    <w:p>
-      <w:pPr>
-        <w:pStyle w:val="ListParagraph"/>
-        <w:numPr>
-          <w:ilvl w:val="2"/>
-          <w:numId w:val="1"/>
-        </w:numPr>
-        <w:ind w:left="1080"/>
-      </w:pPr>
-      <w:r>
-        <w:t>fat:</w:t>
-      </w:r>
-    </w:p>
-    <w:p>
-      <w:pPr>
-        <w:pStyle w:val="ListParagraph"/>
-        <w:numPr>
-          <w:ilvl w:val="3"/>
-          <w:numId w:val="1"/>
-        </w:numPr>
-        <w:ind w:left="1800"/>
-      </w:pPr>
-      <w:r>
-        <w:t>oil (olive, coconut, avocado)</w:t>
-      </w:r>
-    </w:p>
-    <w:p>
-      <w:pPr>
-        <w:pStyle w:val="ListParagraph"/>
-        <w:numPr>
-          <w:ilvl w:val="2"/>
-          <w:numId w:val="1"/>
-        </w:numPr>
-        <w:ind w:left="1080"/>
-      </w:pPr>
-      <w:r>
-        <w:t>acid:</w:t>
-      </w:r>
-    </w:p>
-    <w:p>
-      <w:pPr>
-        <w:pStyle w:val="ListParagraph"/>
-        <w:numPr>
-          <w:ilvl w:val="3"/>
-          <w:numId w:val="1"/>
-        </w:numPr>
-        <w:ind w:left="1800"/>
-      </w:pPr>
-      <w:r>
-        <w:t>lemon juice</w:t>
-      </w:r>
-    </w:p>
-    <w:p>
-      <w:pPr>
-        <w:pStyle w:val="ListParagraph"/>
-        <w:numPr>
-          <w:ilvl w:val="3"/>
-          <w:numId w:val="1"/>
-        </w:numPr>
-        <w:ind w:left="1800"/>
-      </w:pPr>
-      <w:r>
-        <w:t>vinegar (apple cider, balsamic)</w:t>
-      </w:r>
-    </w:p>
-    <w:p>
-      <w:pPr>
-        <w:pStyle w:val="ListParagraph"/>
-        <w:numPr>
-          <w:ilvl w:val="3"/>
-          <w:numId w:val="1"/>
-        </w:numPr>
-        <w:ind w:left="1800"/>
-      </w:pPr>
-      <w:r>
-        <w:t>feta cheese brine</w:t>
-      </w:r>
-    </w:p>
-    <w:p>
-      <w:pPr>
-        <w:pStyle w:val="ListParagraph"/>
-        <w:numPr>
-          <w:ilvl w:val="3"/>
-          <w:numId w:val="1"/>
-        </w:numPr>
-        <w:ind w:left="1800"/>
-      </w:pPr>
-      <w:r>
-        <w:t>pickle brine</w:t>
-      </w:r>
-    </w:p>
-    <w:p>
-      <w:pPr>
-        <w:pStyle w:val="ListParagraph"/>
-        <w:numPr>
-          <w:ilvl w:val="2"/>
-          <w:numId w:val="1"/>
-        </w:numPr>
-        <w:ind w:left="1080"/>
-      </w:pPr>
-      <w:r>
-        <w:t>flavor:</w:t>
-      </w:r>
-    </w:p>
-    <w:p>
-      <w:pPr>
-        <w:pStyle w:val="ListParagraph"/>
-        <w:numPr>
-          <w:ilvl w:val="3"/>
-          <w:numId w:val="1"/>
-        </w:numPr>
-        <w:ind w:left="1800"/>
-      </w:pPr>
-      <w:r>
-        <w:t>grated garlic</w:t>
-      </w:r>
-    </w:p>
-    <w:p>
-      <w:pPr>
-        <w:pStyle w:val="ListParagraph"/>
-        <w:numPr>
-          <w:ilvl w:val="3"/>
-          <w:numId w:val="1"/>
-        </w:numPr>
-        <w:ind w:left="1800"/>
-      </w:pPr>
-      <w:r>
-        <w:t>grated ginger</w:t>
-      </w:r>
-    </w:p>
-    <w:p>
-      <w:pPr>
-        <w:pStyle w:val="ListParagraph"/>
-        <w:numPr>
-          <w:ilvl w:val="3"/>
-          <w:numId w:val="1"/>
-        </w:numPr>
-        <w:ind w:left="1800"/>
-      </w:pPr>
-      <w:r>
-        <w:t>dried herbs</w:t>
-      </w:r>
-    </w:p>
-    <w:p>
-      <w:pPr>
-        <w:pStyle w:val="ListParagraph"/>
-        <w:numPr>
-          <w:ilvl w:val="3"/>
-          <w:numId w:val="1"/>
-        </w:numPr>
-        <w:ind w:left="1800"/>
-      </w:pPr>
-      <w:r>
-        <w:t>pomegranate molasses</w:t>
-      </w:r>
-    </w:p>
-    <w:p>
-      <w:pPr>
-        <w:pStyle w:val="ListParagraph"/>
-        <w:numPr>
-          <w:ilvl w:val="3"/>
-          <w:numId w:val="1"/>
-        </w:numPr>
-        <w:ind w:left="1800"/>
-      </w:pPr>
-      <w:r>
-        <w:t>s+p</w:t>
-      </w:r>
-    </w:p>
-    <w:p>
-      <w:pPr>
-        <w:pStyle w:val="ListParagraph"/>
-        <w:numPr>
-          <w:ilvl w:val="3"/>
-          <w:numId w:val="1"/>
-        </w:numPr>
-        <w:ind w:left="1800"/>
-      </w:pPr>
-      <w:r>
-        <w:t xml:space="preserve">spices/dried herbs </w:t>
-      </w:r>
+      <w:r>
+        <w:lastRenderedPageBreak/>
+        <w:t xml:space="preserve">herbs de </w:t>
+      </w:r>
+      <w:proofErr w:type="spellStart"/>
+      <w:r>
+        <w:t>provence</w:t>
+      </w:r>
+      <w:proofErr w:type="spellEnd"/>
     </w:p>
     <w:p>
       <w:pPr>
@@ -571,35 +602,21 @@
         <w:ind w:left="2520"/>
       </w:pPr>
       <w:r>
-        <w:lastRenderedPageBreak/>
-        <w:t>red chili flake</w:t>
-      </w:r>
-    </w:p>
-    <w:p>
-      <w:pPr>
-        <w:pStyle w:val="ListParagraph"/>
-        <w:numPr>
-          <w:ilvl w:val="4"/>
-          <w:numId w:val="1"/>
-        </w:numPr>
-        <w:ind w:left="2520"/>
-      </w:pPr>
-      <w:r>
-        <w:t>herbs de provence</w:t>
-      </w:r>
-    </w:p>
-    <w:p>
-      <w:pPr>
-        <w:pStyle w:val="ListParagraph"/>
-        <w:numPr>
-          <w:ilvl w:val="4"/>
-          <w:numId w:val="1"/>
-        </w:numPr>
-        <w:ind w:left="2520"/>
-      </w:pPr>
-      <w:r>
-        <w:t>thyme, basil, oregano, zatar, etc</w:t>
-      </w:r>
+        <w:t xml:space="preserve">thyme, basil, oregano, </w:t>
+      </w:r>
+      <w:proofErr w:type="spellStart"/>
+      <w:r>
+        <w:t>zatar</w:t>
+      </w:r>
+      <w:proofErr w:type="spellEnd"/>
+      <w:r>
+        <w:t xml:space="preserve">, </w:t>
+      </w:r>
+      <w:proofErr w:type="spellStart"/>
+      <w:r>
+        <w:t>etc</w:t>
+      </w:r>
+      <w:proofErr w:type="spellEnd"/>
     </w:p>
     <w:p>
       <w:pPr>
@@ -990,7 +1007,15 @@
     </w:p>
     <w:p>
       <w:r>
-        <w:t>Add-tos:</w:t>
+        <w:t>Add-</w:t>
+      </w:r>
+      <w:proofErr w:type="spellStart"/>
+      <w:r>
+        <w:t>tos</w:t>
+      </w:r>
+      <w:proofErr w:type="spellEnd"/>
+      <w:r>
+        <w:t>:</w:t>
       </w:r>
     </w:p>
     <w:p/>
@@ -1197,8 +1222,6 @@
           <w:numId w:val="1"/>
         </w:numPr>
       </w:pPr>
-      <w:bookmarkStart w:id="0" w:name="_GoBack"/>
-      <w:bookmarkEnd w:id="0"/>
     </w:p>
     <w:p>
       <w:r>

</xml_diff>